<commit_message>
IOS App life cycle
Documentation on IOS App life cycle different states.
</commit_message>
<xml_diff>
--- a/Harisha/Documentation/IOS App Life Cycle.docx
+++ b/Harisha/Documentation/IOS App Life Cycle.docx
@@ -133,27 +133,7 @@
           <w:sz w:val="28"/>
           <w:szCs w:val="28"/>
         </w:rPr>
-        <w:t xml:space="preserve">To do that effectively, it helps to understand a little bit about the </w:t>
-      </w:r>
-      <w:proofErr w:type="spellStart"/>
-      <w:r>
-        <w:rPr>
-          <w:rFonts w:asciiTheme="minorHAnsi" w:hAnsiTheme="minorHAnsi" w:cs="Lucida Sans Unicode"/>
-          <w:color w:val="000000"/>
-          <w:sz w:val="28"/>
-          <w:szCs w:val="28"/>
-        </w:rPr>
-        <w:t>iOS</w:t>
-      </w:r>
-      <w:proofErr w:type="spellEnd"/>
-      <w:r>
-        <w:rPr>
-          <w:rFonts w:asciiTheme="minorHAnsi" w:hAnsiTheme="minorHAnsi" w:cs="Lucida Sans Unicode"/>
-          <w:color w:val="000000"/>
-          <w:sz w:val="28"/>
-          <w:szCs w:val="28"/>
-        </w:rPr>
-        <w:t xml:space="preserve"> infrastructure and how it works.</w:t>
+        <w:t>To do that effectively, it helps to understand a little bit about the iOS infrastructure and how it works.</w:t>
       </w:r>
     </w:p>
     <w:p>
@@ -172,27 +152,14 @@
           <w:szCs w:val="28"/>
         </w:rPr>
       </w:pPr>
-      <w:proofErr w:type="spellStart"/>
-      <w:proofErr w:type="gramStart"/>
-      <w:r>
-        <w:rPr>
-          <w:rFonts w:asciiTheme="minorHAnsi" w:hAnsiTheme="minorHAnsi" w:cs="Lucida Sans Unicode"/>
-          <w:color w:val="000000"/>
-          <w:sz w:val="28"/>
-          <w:szCs w:val="28"/>
-        </w:rPr>
-        <w:t>iOS</w:t>
-      </w:r>
-      <w:proofErr w:type="spellEnd"/>
-      <w:proofErr w:type="gramEnd"/>
-      <w:r>
-        <w:rPr>
-          <w:rFonts w:asciiTheme="minorHAnsi" w:hAnsiTheme="minorHAnsi" w:cs="Lucida Sans Unicode"/>
-          <w:color w:val="000000"/>
-          <w:sz w:val="28"/>
-          <w:szCs w:val="28"/>
-        </w:rPr>
-        <w:t xml:space="preserve"> frameworks rely on design patterns such as</w:t>
+      <w:r>
+        <w:rPr>
+          <w:rFonts w:asciiTheme="minorHAnsi" w:hAnsiTheme="minorHAnsi" w:cs="Lucida Sans Unicode"/>
+          <w:color w:val="000000"/>
+          <w:sz w:val="28"/>
+          <w:szCs w:val="28"/>
+        </w:rPr>
+        <w:t>iOS frameworks rely on design patterns such as</w:t>
       </w:r>
       <w:r>
         <w:rPr>
@@ -326,33 +293,20 @@
         </w:rPr>
         <w:t> </w:t>
       </w:r>
-      <w:proofErr w:type="spellStart"/>
-      <w:r>
-        <w:fldChar w:fldCharType="begin"/>
-      </w:r>
-      <w:r>
-        <w:instrText>HYPERLINK "https://developer.apple.com/library/ios/documentation/UIKit/Reference/UIKitFunctionReference/index.html" \l "//apple_ref/c/func/UIApplicationMain" \t "_self"</w:instrText>
-      </w:r>
-      <w:r>
-        <w:fldChar w:fldCharType="separate"/>
-      </w:r>
-      <w:proofErr w:type="gramStart"/>
-      <w:r>
-        <w:rPr>
-          <w:rStyle w:val="Hyperlink"/>
-          <w:rFonts w:cs="Courier New"/>
-          <w:color w:val="000000" w:themeColor="text1"/>
-          <w:sz w:val="28"/>
-          <w:szCs w:val="28"/>
-          <w:u w:val="none"/>
-          <w:shd w:val="clear" w:color="auto" w:fill="FFFFFF"/>
-        </w:rPr>
-        <w:t>UIApplicationMain</w:t>
-      </w:r>
-      <w:proofErr w:type="spellEnd"/>
-      <w:r>
-        <w:fldChar w:fldCharType="end"/>
-      </w:r>
+      <w:hyperlink r:id="rId5" w:anchor="//apple_ref/c/func/UIApplicationMain" w:tgtFrame="_self" w:history="1">
+        <w:r>
+          <w:rPr>
+            <w:rStyle w:val="Hyperlink"/>
+            <w:rFonts w:cs="Courier New"/>
+            <w:color w:val="000000" w:themeColor="text1"/>
+            <w:sz w:val="28"/>
+            <w:szCs w:val="28"/>
+            <w:u w:val="none"/>
+            <w:shd w:val="clear" w:color="auto" w:fill="FFFFFF"/>
+          </w:rPr>
+          <w:t>UIApplicationMain</w:t>
+        </w:r>
+      </w:hyperlink>
       <w:r>
         <w:rPr>
           <w:rStyle w:val="apple-converted-space"/>
@@ -372,18 +326,7 @@
           <w:szCs w:val="28"/>
           <w:shd w:val="clear" w:color="auto" w:fill="FFFFFF"/>
         </w:rPr>
-        <w:t>function sets up several key objects and starts</w:t>
-      </w:r>
-      <w:proofErr w:type="gramEnd"/>
-      <w:r>
-        <w:rPr>
-          <w:rFonts w:cs="Lucida Sans Unicode"/>
-          <w:color w:val="000000" w:themeColor="text1"/>
-          <w:sz w:val="28"/>
-          <w:szCs w:val="28"/>
-          <w:shd w:val="clear" w:color="auto" w:fill="FFFFFF"/>
-        </w:rPr>
-        <w:t xml:space="preserve"> the app running. </w:t>
+        <w:t xml:space="preserve">function sets up several key objects and starts the app running. </w:t>
       </w:r>
     </w:p>
     <w:p>
@@ -413,29 +356,7 @@
           <w:szCs w:val="28"/>
           <w:shd w:val="clear" w:color="auto" w:fill="FFFFFF"/>
         </w:rPr>
-        <w:t xml:space="preserve">At the heart of every </w:t>
-      </w:r>
-      <w:proofErr w:type="spellStart"/>
-      <w:r>
-        <w:rPr>
-          <w:rFonts w:cs="Lucida Sans Unicode"/>
-          <w:color w:val="000000" w:themeColor="text1"/>
-          <w:sz w:val="28"/>
-          <w:szCs w:val="28"/>
-          <w:shd w:val="clear" w:color="auto" w:fill="FFFFFF"/>
-        </w:rPr>
-        <w:t>iOS</w:t>
-      </w:r>
-      <w:proofErr w:type="spellEnd"/>
-      <w:r>
-        <w:rPr>
-          <w:rFonts w:cs="Lucida Sans Unicode"/>
-          <w:color w:val="000000" w:themeColor="text1"/>
-          <w:sz w:val="28"/>
-          <w:szCs w:val="28"/>
-          <w:shd w:val="clear" w:color="auto" w:fill="FFFFFF"/>
-        </w:rPr>
-        <w:t xml:space="preserve"> app is the</w:t>
+        <w:t>At the heart of every iOS app is the</w:t>
       </w:r>
       <w:r>
         <w:rPr>
@@ -448,32 +369,20 @@
         </w:rPr>
         <w:t> </w:t>
       </w:r>
-      <w:proofErr w:type="spellStart"/>
-      <w:r>
-        <w:fldChar w:fldCharType="begin"/>
-      </w:r>
-      <w:r>
-        <w:instrText>HYPERLINK "https://developer.apple.com/library/ios/documentation/UIKit/Reference/UIApplication_Class/index.html" \l "//apple_ref/occ/cl/UIApplication" \t "_self"</w:instrText>
-      </w:r>
-      <w:r>
-        <w:fldChar w:fldCharType="separate"/>
-      </w:r>
-      <w:r>
-        <w:rPr>
-          <w:rStyle w:val="Hyperlink"/>
-          <w:rFonts w:cs="Courier New"/>
-          <w:color w:val="000000" w:themeColor="text1"/>
-          <w:sz w:val="28"/>
-          <w:szCs w:val="28"/>
-          <w:u w:val="none"/>
-          <w:shd w:val="clear" w:color="auto" w:fill="FFFFFF"/>
-        </w:rPr>
-        <w:t>UIApplication</w:t>
-      </w:r>
-      <w:proofErr w:type="spellEnd"/>
-      <w:r>
-        <w:fldChar w:fldCharType="end"/>
-      </w:r>
+      <w:hyperlink r:id="rId6" w:anchor="//apple_ref/occ/cl/UIApplication" w:tgtFrame="_self" w:history="1">
+        <w:r>
+          <w:rPr>
+            <w:rStyle w:val="Hyperlink"/>
+            <w:rFonts w:cs="Courier New"/>
+            <w:color w:val="000000" w:themeColor="text1"/>
+            <w:sz w:val="28"/>
+            <w:szCs w:val="28"/>
+            <w:u w:val="none"/>
+            <w:shd w:val="clear" w:color="auto" w:fill="FFFFFF"/>
+          </w:rPr>
+          <w:t>UIApplication</w:t>
+        </w:r>
+      </w:hyperlink>
       <w:r>
         <w:rPr>
           <w:rStyle w:val="apple-converted-space"/>
@@ -523,29 +432,7 @@
           <w:szCs w:val="28"/>
           <w:shd w:val="clear" w:color="auto" w:fill="FFFFFF"/>
         </w:rPr>
-        <w:t xml:space="preserve">The first thing to notice is that </w:t>
-      </w:r>
-      <w:proofErr w:type="spellStart"/>
-      <w:r>
-        <w:rPr>
-          <w:rFonts w:cs="Lucida Sans Unicode"/>
-          <w:color w:val="000000"/>
-          <w:sz w:val="28"/>
-          <w:szCs w:val="28"/>
-          <w:shd w:val="clear" w:color="auto" w:fill="FFFFFF"/>
-        </w:rPr>
-        <w:t>iOS</w:t>
-      </w:r>
-      <w:proofErr w:type="spellEnd"/>
-      <w:r>
-        <w:rPr>
-          <w:rFonts w:cs="Lucida Sans Unicode"/>
-          <w:color w:val="000000"/>
-          <w:sz w:val="28"/>
-          <w:szCs w:val="28"/>
-          <w:shd w:val="clear" w:color="auto" w:fill="FFFFFF"/>
-        </w:rPr>
-        <w:t xml:space="preserve"> apps use a</w:t>
+        <w:t>The first thing to notice is that iOS apps use a</w:t>
       </w:r>
       <w:r>
         <w:rPr>
@@ -738,9 +625,8 @@
           <w:szCs w:val="28"/>
           <w:shd w:val="clear" w:color="auto" w:fill="FFFFFF"/>
         </w:rPr>
-        <w:t xml:space="preserve">Each of the three types of objects is separated from the others by abstract boundaries and communicates with </w:t>
-      </w:r>
-      <w:proofErr w:type="spellStart"/>
+        <w:t>Each of the three types of objects is separated from the others by abstract boundaries and communicates with object</w:t>
+      </w:r>
       <w:r>
         <w:rPr>
           <w:rFonts w:cs="Lucida Sans Unicode"/>
@@ -749,7 +635,7 @@
           <w:szCs w:val="28"/>
           <w:shd w:val="clear" w:color="auto" w:fill="FFFFFF"/>
         </w:rPr>
-        <w:t>object</w:t>
+        <w:t>s</w:t>
       </w:r>
       <w:r>
         <w:rPr>
@@ -759,28 +645,7 @@
           <w:szCs w:val="28"/>
           <w:shd w:val="clear" w:color="auto" w:fill="FFFFFF"/>
         </w:rPr>
-        <w:t>s</w:t>
-      </w:r>
-      <w:r>
-        <w:rPr>
-          <w:rFonts w:cs="Lucida Sans Unicode"/>
-          <w:color w:val="000000"/>
-          <w:sz w:val="28"/>
-          <w:szCs w:val="28"/>
-          <w:shd w:val="clear" w:color="auto" w:fill="FFFFFF"/>
-        </w:rPr>
-        <w:t>s</w:t>
-      </w:r>
-      <w:proofErr w:type="spellEnd"/>
-      <w:r>
-        <w:rPr>
-          <w:rFonts w:cs="Lucida Sans Unicode"/>
-          <w:color w:val="000000"/>
-          <w:sz w:val="28"/>
-          <w:szCs w:val="28"/>
-          <w:shd w:val="clear" w:color="auto" w:fill="FFFFFF"/>
-        </w:rPr>
-        <w:t xml:space="preserve"> of the other types across those boundaries</w:t>
+        <w:t>s of the other types across those boundaries</w:t>
       </w:r>
       <w:r>
         <w:rPr>
@@ -1016,27 +881,7 @@
           <w:sz w:val="28"/>
           <w:szCs w:val="28"/>
         </w:rPr>
-        <w:t xml:space="preserve"> A model object can have to-one and </w:t>
-      </w:r>
-      <w:proofErr w:type="spellStart"/>
-      <w:r>
-        <w:rPr>
-          <w:rFonts w:asciiTheme="minorHAnsi" w:hAnsiTheme="minorHAnsi" w:cs="Lucida Sans Unicode"/>
-          <w:color w:val="000000" w:themeColor="text1"/>
-          <w:sz w:val="28"/>
-          <w:szCs w:val="28"/>
-        </w:rPr>
-        <w:t>to</w:t>
-      </w:r>
-      <w:proofErr w:type="spellEnd"/>
-      <w:r>
-        <w:rPr>
-          <w:rFonts w:asciiTheme="minorHAnsi" w:hAnsiTheme="minorHAnsi" w:cs="Lucida Sans Unicode"/>
-          <w:color w:val="000000" w:themeColor="text1"/>
-          <w:sz w:val="28"/>
-          <w:szCs w:val="28"/>
-        </w:rPr>
-        <w:t>-many relationships with other model objects, and so sometimes the model layer of an application effectively is one or more object graphs.</w:t>
+        <w:t xml:space="preserve"> A model object can have to-one and to-many relationships with other model objects, and so sometimes the model layer of an application effectively is one or more object graphs.</w:t>
       </w:r>
     </w:p>
     <w:p>
@@ -1398,47 +1243,7 @@
           <w:sz w:val="28"/>
           <w:szCs w:val="28"/>
         </w:rPr>
-        <w:t xml:space="preserve">Both the </w:t>
-      </w:r>
-      <w:proofErr w:type="spellStart"/>
-      <w:r>
-        <w:rPr>
-          <w:rFonts w:asciiTheme="minorHAnsi" w:hAnsiTheme="minorHAnsi" w:cs="Lucida Sans Unicode"/>
-          <w:color w:val="000000" w:themeColor="text1"/>
-          <w:sz w:val="28"/>
-          <w:szCs w:val="28"/>
-        </w:rPr>
-        <w:t>UIKit</w:t>
-      </w:r>
-      <w:proofErr w:type="spellEnd"/>
-      <w:r>
-        <w:rPr>
-          <w:rFonts w:asciiTheme="minorHAnsi" w:hAnsiTheme="minorHAnsi" w:cs="Lucida Sans Unicode"/>
-          <w:color w:val="000000" w:themeColor="text1"/>
-          <w:sz w:val="28"/>
-          <w:szCs w:val="28"/>
-        </w:rPr>
-        <w:t xml:space="preserve"> and </w:t>
-      </w:r>
-      <w:proofErr w:type="spellStart"/>
-      <w:r>
-        <w:rPr>
-          <w:rFonts w:asciiTheme="minorHAnsi" w:hAnsiTheme="minorHAnsi" w:cs="Lucida Sans Unicode"/>
-          <w:color w:val="000000" w:themeColor="text1"/>
-          <w:sz w:val="28"/>
-          <w:szCs w:val="28"/>
-        </w:rPr>
-        <w:t>AppKit</w:t>
-      </w:r>
-      <w:proofErr w:type="spellEnd"/>
-      <w:r>
-        <w:rPr>
-          <w:rFonts w:asciiTheme="minorHAnsi" w:hAnsiTheme="minorHAnsi" w:cs="Lucida Sans Unicode"/>
-          <w:color w:val="000000" w:themeColor="text1"/>
-          <w:sz w:val="28"/>
-          <w:szCs w:val="28"/>
-        </w:rPr>
-        <w:t xml:space="preserve"> frameworks provide collections of view classes, and Interface Builder offers dozens of view objects in its Library.</w:t>
+        <w:t>Both the UIKit and AppKit frameworks provide collections of view classes, and Interface Builder offers dozens of view objects in its Library.</w:t>
       </w:r>
     </w:p>
     <w:p>
@@ -1815,7 +1620,7 @@
                                 </pic:cNvPicPr>
                               </pic:nvPicPr>
                               <pic:blipFill>
-                                <a:blip r:embed="rId5"/>
+                                <a:blip r:embed="rId7"/>
                                 <a:srcRect/>
                                 <a:stretch>
                                   <a:fillRect/>
@@ -1867,7 +1672,7 @@
                                 </pic:cNvPicPr>
                               </pic:nvPicPr>
                               <pic:blipFill>
-                                <a:blip r:embed="rId5"/>
+                                <a:blip r:embed="rId7"/>
                                 <a:srcRect/>
                                 <a:stretch>
                                   <a:fillRect/>
@@ -2246,11 +2051,9 @@
             <v:textbox>
               <w:txbxContent>
                 <w:p>
-                  <w:proofErr w:type="spellStart"/>
                   <w:r>
                     <w:t>UIWindow</w:t>
                   </w:r>
-                  <w:proofErr w:type="spellEnd"/>
                 </w:p>
               </w:txbxContent>
             </v:textbox>
@@ -2407,11 +2210,9 @@
                   </w:r>
                 </w:p>
                 <w:p>
-                  <w:proofErr w:type="gramStart"/>
                   <w:r>
                     <w:t>a</w:t>
                   </w:r>
-                  <w:proofErr w:type="gramEnd"/>
                 </w:p>
               </w:txbxContent>
             </v:textbox>
@@ -2432,11 +2233,9 @@
                   <w:pPr>
                     <w:jc w:val="center"/>
                   </w:pPr>
-                  <w:proofErr w:type="spellStart"/>
                   <w:r>
                     <w:t>UIApllication</w:t>
                   </w:r>
-                  <w:proofErr w:type="spellEnd"/>
                 </w:p>
               </w:txbxContent>
             </v:textbox>
@@ -2690,8 +2489,7 @@
           <w:shd w:val="clear" w:color="auto" w:fill="FFFFFF"/>
         </w:rPr>
       </w:pPr>
-      <w:hyperlink r:id="rId6" w:anchor="//apple_ref/occ/cl/UIApplication" w:tgtFrame="_self" w:history="1">
-        <w:proofErr w:type="spellStart"/>
+      <w:hyperlink r:id="rId8" w:anchor="//apple_ref/occ/cl/UIApplication" w:tgtFrame="_self" w:history="1">
         <w:r>
           <w:rPr>
             <w:rStyle w:val="Hyperlink"/>
@@ -2717,7 +2515,6 @@
         </w:rPr>
         <w:t>object</w:t>
       </w:r>
-      <w:proofErr w:type="spellEnd"/>
       <w:r>
         <w:rPr>
           <w:rFonts w:cs="Lucida Sans Unicode"/>
@@ -2768,7 +2565,6 @@
         </w:rPr>
         <w:t> </w:t>
       </w:r>
-      <w:proofErr w:type="spellStart"/>
       <w:r>
         <w:rPr>
           <w:rStyle w:val="HTMLCode"/>
@@ -2780,7 +2576,6 @@
         </w:rPr>
         <w:t>UIApplication</w:t>
       </w:r>
-      <w:proofErr w:type="spellEnd"/>
       <w:r>
         <w:rPr>
           <w:rStyle w:val="apple-converted-space"/>
@@ -2885,7 +2680,6 @@
         </w:rPr>
         <w:t> </w:t>
       </w:r>
-      <w:proofErr w:type="spellStart"/>
       <w:r>
         <w:rPr>
           <w:rStyle w:val="HTMLCode"/>
@@ -2898,7 +2692,6 @@
         </w:rPr>
         <w:t>UIApplication</w:t>
       </w:r>
-      <w:proofErr w:type="spellEnd"/>
       <w:r>
         <w:rPr>
           <w:rStyle w:val="apple-converted-space"/>
@@ -2916,27 +2709,7 @@
           <w:szCs w:val="28"/>
           <w:shd w:val="clear" w:color="auto" w:fill="FFFFFF"/>
         </w:rPr>
-        <w:t xml:space="preserve">class provides a centralized point of control and coordination for apps running in </w:t>
-      </w:r>
-      <w:proofErr w:type="spellStart"/>
-      <w:r>
-        <w:rPr>
-          <w:color w:val="000000" w:themeColor="text1"/>
-          <w:sz w:val="28"/>
-          <w:szCs w:val="28"/>
-          <w:shd w:val="clear" w:color="auto" w:fill="FFFFFF"/>
-        </w:rPr>
-        <w:t>iOS</w:t>
-      </w:r>
-      <w:proofErr w:type="spellEnd"/>
-      <w:r>
-        <w:rPr>
-          <w:color w:val="000000" w:themeColor="text1"/>
-          <w:sz w:val="28"/>
-          <w:szCs w:val="28"/>
-          <w:shd w:val="clear" w:color="auto" w:fill="FFFFFF"/>
-        </w:rPr>
-        <w:t xml:space="preserve">. </w:t>
+        <w:t xml:space="preserve">class provides a centralized point of control and coordination for apps running in iOS. </w:t>
       </w:r>
     </w:p>
     <w:p>
@@ -2974,7 +2747,6 @@
         </w:rPr>
         <w:t> </w:t>
       </w:r>
-      <w:proofErr w:type="spellStart"/>
       <w:r>
         <w:rPr>
           <w:rStyle w:val="HTMLCode"/>
@@ -2987,7 +2759,6 @@
         </w:rPr>
         <w:t>UIApplication</w:t>
       </w:r>
-      <w:proofErr w:type="spellEnd"/>
       <w:r>
         <w:rPr>
           <w:rStyle w:val="apple-converted-space"/>
@@ -3017,7 +2788,6 @@
         </w:rPr>
         <w:t> </w:t>
       </w:r>
-      <w:proofErr w:type="spellStart"/>
       <w:r>
         <w:rPr>
           <w:rStyle w:val="HTMLCode"/>
@@ -3030,7 +2800,6 @@
         </w:rPr>
         <w:t>UIApplication</w:t>
       </w:r>
-      <w:proofErr w:type="spellEnd"/>
       <w:r>
         <w:rPr>
           <w:color w:val="000000" w:themeColor="text1"/>
@@ -3076,32 +2845,20 @@
         </w:rPr>
         <w:t> </w:t>
       </w:r>
-      <w:proofErr w:type="spellStart"/>
-      <w:r>
-        <w:fldChar w:fldCharType="begin"/>
-      </w:r>
-      <w:r>
-        <w:instrText>HYPERLINK "https://developer.apple.com/library/ios/documentation/UIKit/Reference/UIKitFunctionReference/index.html" \l "//apple_ref/c/func/UIApplicationMain"</w:instrText>
-      </w:r>
-      <w:r>
-        <w:fldChar w:fldCharType="separate"/>
-      </w:r>
-      <w:r>
-        <w:rPr>
-          <w:rStyle w:val="Hyperlink"/>
-          <w:rFonts w:cs="Courier New"/>
-          <w:color w:val="000000" w:themeColor="text1"/>
-          <w:sz w:val="28"/>
-          <w:szCs w:val="28"/>
-          <w:u w:val="none"/>
-          <w:bdr w:val="none" w:sz="0" w:space="0" w:color="auto" w:frame="1"/>
-        </w:rPr>
-        <w:t>UIApplicationMain</w:t>
-      </w:r>
-      <w:proofErr w:type="spellEnd"/>
-      <w:r>
-        <w:fldChar w:fldCharType="end"/>
-      </w:r>
+      <w:hyperlink r:id="rId9" w:anchor="//apple_ref/c/func/UIApplicationMain" w:history="1">
+        <w:r>
+          <w:rPr>
+            <w:rStyle w:val="Hyperlink"/>
+            <w:rFonts w:cs="Courier New"/>
+            <w:color w:val="000000" w:themeColor="text1"/>
+            <w:sz w:val="28"/>
+            <w:szCs w:val="28"/>
+            <w:u w:val="none"/>
+            <w:bdr w:val="none" w:sz="0" w:space="0" w:color="auto" w:frame="1"/>
+          </w:rPr>
+          <w:t>UIApplicationMain</w:t>
+        </w:r>
+      </w:hyperlink>
       <w:r>
         <w:rPr>
           <w:rStyle w:val="apple-converted-space"/>
@@ -3131,7 +2888,7 @@
         </w:rPr>
         <w:t> </w:t>
       </w:r>
-      <w:hyperlink r:id="rId7" w:anchor="//apple_ref/doc/uid/TP40008195-CH49" w:tgtFrame="_self" w:history="1">
+      <w:hyperlink r:id="rId10" w:anchor="//apple_ref/doc/uid/TP40008195-CH49" w:tgtFrame="_self" w:history="1">
         <w:r>
           <w:rPr>
             <w:rStyle w:val="Hyperlink"/>
@@ -3154,7 +2911,6 @@
         </w:rPr>
         <w:t> </w:t>
       </w:r>
-      <w:proofErr w:type="spellStart"/>
       <w:r>
         <w:rPr>
           <w:rStyle w:val="HTMLCode"/>
@@ -3167,7 +2923,6 @@
         </w:rPr>
         <w:t>UIApplication</w:t>
       </w:r>
-      <w:proofErr w:type="spellEnd"/>
       <w:r>
         <w:rPr>
           <w:rStyle w:val="apple-converted-space"/>
@@ -3232,32 +2987,20 @@
         </w:rPr>
         <w:t> </w:t>
       </w:r>
-      <w:proofErr w:type="spellStart"/>
-      <w:r>
-        <w:fldChar w:fldCharType="begin"/>
-      </w:r>
-      <w:r>
-        <w:instrText>HYPERLINK "https://developer.apple.com/library/ios/documentation/UIKit/Reference/UIApplication_Class/index.html" \l "//apple_ref/occ/clm/UIApplication/sharedApplication"</w:instrText>
-      </w:r>
-      <w:r>
-        <w:fldChar w:fldCharType="separate"/>
-      </w:r>
-      <w:r>
-        <w:rPr>
-          <w:rStyle w:val="Hyperlink"/>
-          <w:rFonts w:cs="Courier New"/>
-          <w:color w:val="000000" w:themeColor="text1"/>
-          <w:sz w:val="28"/>
-          <w:szCs w:val="28"/>
-          <w:u w:val="none"/>
-          <w:bdr w:val="none" w:sz="0" w:space="0" w:color="auto" w:frame="1"/>
-        </w:rPr>
-        <w:t>sharedApplication</w:t>
-      </w:r>
-      <w:proofErr w:type="spellEnd"/>
-      <w:r>
-        <w:fldChar w:fldCharType="end"/>
-      </w:r>
+      <w:hyperlink r:id="rId11" w:anchor="//apple_ref/occ/clm/UIApplication/sharedApplication" w:history="1">
+        <w:r>
+          <w:rPr>
+            <w:rStyle w:val="Hyperlink"/>
+            <w:rFonts w:cs="Courier New"/>
+            <w:color w:val="000000" w:themeColor="text1"/>
+            <w:sz w:val="28"/>
+            <w:szCs w:val="28"/>
+            <w:u w:val="none"/>
+            <w:bdr w:val="none" w:sz="0" w:space="0" w:color="auto" w:frame="1"/>
+          </w:rPr>
+          <w:t>sharedApplication</w:t>
+        </w:r>
+      </w:hyperlink>
       <w:r>
         <w:rPr>
           <w:rStyle w:val="apple-converted-space"/>
@@ -3324,12 +3067,10 @@
           <w:u w:val="single"/>
           <w:shd w:val="clear" w:color="auto" w:fill="FFFFFF"/>
         </w:rPr>
-        <w:t xml:space="preserve">App </w:t>
-      </w:r>
-      <w:proofErr w:type="spellStart"/>
-      <w:r>
-        <w:rPr>
-          <w:rStyle w:val="pedialink"/>
+        <w:t>App delegate</w:t>
+      </w:r>
+      <w:r>
+        <w:rPr>
           <w:rFonts w:cs="Lucida Sans Unicode"/>
           <w:b/>
           <w:color w:val="000000"/>
@@ -3338,21 +3079,8 @@
           <w:u w:val="single"/>
           <w:shd w:val="clear" w:color="auto" w:fill="FFFFFF"/>
         </w:rPr>
-        <w:t>delegate</w:t>
-      </w:r>
-      <w:r>
-        <w:rPr>
-          <w:rFonts w:cs="Lucida Sans Unicode"/>
-          <w:b/>
-          <w:color w:val="000000"/>
-          <w:sz w:val="28"/>
-          <w:szCs w:val="28"/>
-          <w:u w:val="single"/>
-          <w:shd w:val="clear" w:color="auto" w:fill="FFFFFF"/>
-        </w:rPr>
         <w:t>object</w:t>
       </w:r>
-      <w:proofErr w:type="spellEnd"/>
       <w:r>
         <w:rPr>
           <w:rFonts w:cs="Lucida Sans Unicode"/>
@@ -3437,9 +3165,8 @@
           <w:szCs w:val="28"/>
           <w:shd w:val="clear" w:color="auto" w:fill="FFFFFF"/>
         </w:rPr>
-        <w:t xml:space="preserve">This object works in </w:t>
-      </w:r>
-      <w:proofErr w:type="gramStart"/>
+        <w:t>This object works in tandem</w:t>
+      </w:r>
       <w:r>
         <w:rPr>
           <w:rFonts w:cs="Lucida Sans Unicode"/>
@@ -3448,28 +3175,7 @@
           <w:szCs w:val="28"/>
           <w:shd w:val="clear" w:color="auto" w:fill="FFFFFF"/>
         </w:rPr>
-        <w:t>tandem</w:t>
-      </w:r>
-      <w:r>
-        <w:rPr>
-          <w:rFonts w:cs="Lucida Sans Unicode"/>
-          <w:color w:val="000000" w:themeColor="text1"/>
-          <w:sz w:val="28"/>
-          <w:szCs w:val="28"/>
-          <w:shd w:val="clear" w:color="auto" w:fill="FFFFFF"/>
-        </w:rPr>
-        <w:t>(</w:t>
-      </w:r>
-      <w:proofErr w:type="gramEnd"/>
-      <w:r>
-        <w:rPr>
-          <w:rFonts w:cs="Lucida Sans Unicode"/>
-          <w:color w:val="000000" w:themeColor="text1"/>
-          <w:sz w:val="28"/>
-          <w:szCs w:val="28"/>
-          <w:shd w:val="clear" w:color="auto" w:fill="FFFFFF"/>
-        </w:rPr>
-        <w:t>one behind other)</w:t>
+        <w:t>(one behind other)</w:t>
       </w:r>
       <w:r>
         <w:rPr>
@@ -3492,7 +3198,6 @@
         </w:rPr>
         <w:t> </w:t>
       </w:r>
-      <w:proofErr w:type="spellStart"/>
       <w:r>
         <w:rPr>
           <w:rStyle w:val="HTMLCode"/>
@@ -3504,7 +3209,6 @@
         </w:rPr>
         <w:t>UIApplication</w:t>
       </w:r>
-      <w:proofErr w:type="spellEnd"/>
       <w:r>
         <w:rPr>
           <w:rStyle w:val="apple-converted-space"/>
@@ -3804,29 +3508,7 @@
           <w:szCs w:val="28"/>
           <w:shd w:val="clear" w:color="auto" w:fill="FFFFFF"/>
         </w:rPr>
-        <w:t xml:space="preserve">’s content and </w:t>
-      </w:r>
-      <w:proofErr w:type="gramStart"/>
-      <w:r>
-        <w:rPr>
-          <w:rFonts w:cs="Lucida Sans Unicode"/>
-          <w:color w:val="000000"/>
-          <w:sz w:val="28"/>
-          <w:szCs w:val="28"/>
-          <w:shd w:val="clear" w:color="auto" w:fill="FFFFFF"/>
-        </w:rPr>
-        <w:t>are</w:t>
-      </w:r>
-      <w:proofErr w:type="gramEnd"/>
-      <w:r>
-        <w:rPr>
-          <w:rFonts w:cs="Lucida Sans Unicode"/>
-          <w:color w:val="000000"/>
-          <w:sz w:val="28"/>
-          <w:szCs w:val="28"/>
-          <w:shd w:val="clear" w:color="auto" w:fill="FFFFFF"/>
-        </w:rPr>
-        <w:t xml:space="preserve"> specific to </w:t>
+        <w:t xml:space="preserve">’s content and are specific to </w:t>
       </w:r>
       <w:r>
         <w:rPr>
@@ -3958,32 +3640,20 @@
         </w:rPr>
         <w:t> </w:t>
       </w:r>
-      <w:proofErr w:type="spellStart"/>
-      <w:r>
-        <w:fldChar w:fldCharType="begin"/>
-      </w:r>
-      <w:r>
-        <w:instrText>HYPERLINK "https://developer.apple.com/library/ios/documentation/UIKit/Reference/UIDocument_Class/index.html" \l "//apple_ref/occ/cl/UIDocument" \t "_self"</w:instrText>
-      </w:r>
-      <w:r>
-        <w:fldChar w:fldCharType="separate"/>
-      </w:r>
-      <w:r>
-        <w:rPr>
-          <w:rStyle w:val="Hyperlink"/>
-          <w:rFonts w:cs="Courier New"/>
-          <w:color w:val="000000" w:themeColor="text1"/>
-          <w:sz w:val="28"/>
-          <w:szCs w:val="28"/>
-          <w:u w:val="none"/>
-          <w:shd w:val="clear" w:color="auto" w:fill="FFFFFF"/>
-        </w:rPr>
-        <w:t>UIDocument</w:t>
-      </w:r>
-      <w:proofErr w:type="spellEnd"/>
-      <w:r>
-        <w:fldChar w:fldCharType="end"/>
-      </w:r>
+      <w:hyperlink r:id="rId12" w:anchor="//apple_ref/occ/cl/UIDocument" w:tgtFrame="_self" w:history="1">
+        <w:r>
+          <w:rPr>
+            <w:rStyle w:val="Hyperlink"/>
+            <w:rFonts w:cs="Courier New"/>
+            <w:color w:val="000000" w:themeColor="text1"/>
+            <w:sz w:val="28"/>
+            <w:szCs w:val="28"/>
+            <w:u w:val="none"/>
+            <w:shd w:val="clear" w:color="auto" w:fill="FFFFFF"/>
+          </w:rPr>
+          <w:t>UIDocument</w:t>
+        </w:r>
+      </w:hyperlink>
       <w:r>
         <w:rPr>
           <w:rFonts w:cs="Lucida Sans Unicode"/>
@@ -4163,27 +3833,7 @@
           <w:sz w:val="28"/>
           <w:szCs w:val="28"/>
         </w:rPr>
-        <w:t xml:space="preserve">A view controller manages a single view and its collection of </w:t>
-      </w:r>
-      <w:proofErr w:type="spellStart"/>
-      <w:r>
-        <w:rPr>
-          <w:rFonts w:asciiTheme="minorHAnsi" w:hAnsiTheme="minorHAnsi" w:cs="Lucida Sans Unicode"/>
-          <w:color w:val="000000" w:themeColor="text1"/>
-          <w:sz w:val="28"/>
-          <w:szCs w:val="28"/>
-        </w:rPr>
-        <w:t>subviews</w:t>
-      </w:r>
-      <w:proofErr w:type="spellEnd"/>
-      <w:r>
-        <w:rPr>
-          <w:rFonts w:asciiTheme="minorHAnsi" w:hAnsiTheme="minorHAnsi" w:cs="Lucida Sans Unicode"/>
-          <w:color w:val="000000" w:themeColor="text1"/>
-          <w:sz w:val="28"/>
-          <w:szCs w:val="28"/>
-        </w:rPr>
-        <w:t xml:space="preserve">. </w:t>
+        <w:t xml:space="preserve">A view controller manages a single view and its collection of subviews. </w:t>
       </w:r>
     </w:p>
     <w:p>
@@ -4249,31 +3899,19 @@
         </w:rPr>
         <w:t> </w:t>
       </w:r>
-      <w:proofErr w:type="spellStart"/>
-      <w:r>
-        <w:fldChar w:fldCharType="begin"/>
-      </w:r>
-      <w:r>
-        <w:instrText>HYPERLINK "https://developer.apple.com/library/ios/documentation/UIKit/Reference/UIViewController_Class/index.html" \l "//apple_ref/occ/cl/UIViewController" \t "_self"</w:instrText>
-      </w:r>
-      <w:r>
-        <w:fldChar w:fldCharType="separate"/>
-      </w:r>
-      <w:r>
-        <w:rPr>
-          <w:rStyle w:val="Hyperlink"/>
-          <w:rFonts w:asciiTheme="minorHAnsi" w:hAnsiTheme="minorHAnsi" w:cs="Courier New"/>
-          <w:color w:val="000000" w:themeColor="text1"/>
-          <w:sz w:val="28"/>
-          <w:szCs w:val="28"/>
-          <w:u w:val="none"/>
-        </w:rPr>
-        <w:t>UIViewController</w:t>
-      </w:r>
-      <w:proofErr w:type="spellEnd"/>
-      <w:r>
-        <w:fldChar w:fldCharType="end"/>
-      </w:r>
+      <w:hyperlink r:id="rId13" w:anchor="//apple_ref/occ/cl/UIViewController" w:tgtFrame="_self" w:history="1">
+        <w:r>
+          <w:rPr>
+            <w:rStyle w:val="Hyperlink"/>
+            <w:rFonts w:asciiTheme="minorHAnsi" w:hAnsiTheme="minorHAnsi" w:cs="Courier New"/>
+            <w:color w:val="000000" w:themeColor="text1"/>
+            <w:sz w:val="28"/>
+            <w:szCs w:val="28"/>
+            <w:u w:val="none"/>
+          </w:rPr>
+          <w:t>UIViewController</w:t>
+        </w:r>
+      </w:hyperlink>
       <w:r>
         <w:rPr>
           <w:rStyle w:val="apple-converted-space"/>
@@ -4338,7 +3976,6 @@
           <w:szCs w:val="28"/>
         </w:rPr>
       </w:pPr>
-      <w:proofErr w:type="spellStart"/>
       <w:r>
         <w:rPr>
           <w:rFonts w:asciiTheme="minorHAnsi" w:hAnsiTheme="minorHAnsi" w:cs="Lucida Sans Unicode"/>
@@ -4347,17 +3984,7 @@
           <w:szCs w:val="28"/>
         </w:rPr>
         <w:lastRenderedPageBreak/>
-        <w:t>UIKit</w:t>
-      </w:r>
-      <w:proofErr w:type="spellEnd"/>
-      <w:r>
-        <w:rPr>
-          <w:rFonts w:asciiTheme="minorHAnsi" w:hAnsiTheme="minorHAnsi" w:cs="Lucida Sans Unicode"/>
-          <w:color w:val="000000" w:themeColor="text1"/>
-          <w:sz w:val="28"/>
-          <w:szCs w:val="28"/>
-        </w:rPr>
-        <w:t xml:space="preserve"> and other frameworks define additional view controller classes to implement standard system interfaces such as the image picker, tab bar interface, and navigation interface.</w:t>
+        <w:t>UIKit and other frameworks define additional view controller classes to implement standard system interfaces such as the image picker, tab bar interface, and navigation interface.</w:t>
       </w:r>
     </w:p>
     <w:p>
@@ -4397,7 +4024,6 @@
         </w:rPr>
         <w:t> </w:t>
       </w:r>
-      <w:proofErr w:type="spellStart"/>
       <w:r>
         <w:rPr>
           <w:rStyle w:val="HTMLCode"/>
@@ -4409,7 +4035,6 @@
         </w:rPr>
         <w:t>UIViewController</w:t>
       </w:r>
-      <w:proofErr w:type="spellEnd"/>
       <w:r>
         <w:rPr>
           <w:rStyle w:val="apple-converted-space"/>
@@ -4445,27 +4070,7 @@
           <w:sz w:val="28"/>
           <w:szCs w:val="28"/>
         </w:rPr>
-        <w:t xml:space="preserve">our </w:t>
-      </w:r>
-      <w:proofErr w:type="spellStart"/>
-      <w:r>
-        <w:rPr>
-          <w:rFonts w:asciiTheme="minorHAnsi" w:hAnsiTheme="minorHAnsi"/>
-          <w:color w:val="000000" w:themeColor="text1"/>
-          <w:sz w:val="28"/>
-          <w:szCs w:val="28"/>
-        </w:rPr>
-        <w:t>iOS</w:t>
-      </w:r>
-      <w:proofErr w:type="spellEnd"/>
-      <w:r>
-        <w:rPr>
-          <w:rFonts w:asciiTheme="minorHAnsi" w:hAnsiTheme="minorHAnsi"/>
-          <w:color w:val="000000" w:themeColor="text1"/>
-          <w:sz w:val="28"/>
-          <w:szCs w:val="28"/>
-        </w:rPr>
-        <w:t xml:space="preserve"> apps. </w:t>
+        <w:t xml:space="preserve">our iOS apps. </w:t>
       </w:r>
     </w:p>
     <w:p>
@@ -4616,7 +4221,6 @@
         </w:rPr>
         <w:t> </w:t>
       </w:r>
-      <w:proofErr w:type="spellStart"/>
       <w:r>
         <w:rPr>
           <w:rStyle w:val="HTMLCode"/>
@@ -4628,7 +4232,6 @@
         </w:rPr>
         <w:t>UIViewController</w:t>
       </w:r>
-      <w:proofErr w:type="spellEnd"/>
       <w:r>
         <w:rPr>
           <w:rStyle w:val="apple-converted-space"/>
@@ -4683,17 +4286,7 @@
           <w:sz w:val="28"/>
           <w:szCs w:val="28"/>
         </w:rPr>
-        <w:t xml:space="preserve"> create instances </w:t>
-      </w:r>
-      <w:proofErr w:type="spellStart"/>
-      <w:r>
-        <w:rPr>
-          <w:rFonts w:asciiTheme="minorHAnsi" w:hAnsiTheme="minorHAnsi"/>
-          <w:color w:val="000000" w:themeColor="text1"/>
-          <w:sz w:val="28"/>
-          <w:szCs w:val="28"/>
-        </w:rPr>
-        <w:t>of</w:t>
+        <w:t xml:space="preserve"> create instances of</w:t>
       </w:r>
       <w:r>
         <w:rPr>
@@ -4706,7 +4299,6 @@
         </w:rPr>
         <w:t>UIViewController</w:t>
       </w:r>
-      <w:proofErr w:type="spellEnd"/>
       <w:r>
         <w:rPr>
           <w:rStyle w:val="apple-converted-space"/>
@@ -4919,32 +4511,20 @@
         </w:rPr>
         <w:t> </w:t>
       </w:r>
-      <w:proofErr w:type="spellStart"/>
-      <w:r>
-        <w:fldChar w:fldCharType="begin"/>
-      </w:r>
-      <w:r>
-        <w:instrText>HYPERLINK "https://developer.apple.com/library/ios/documentation/UIKit/Reference/UIResponder_Class/index.html" \l "//apple_ref/occ/cl/UIResponder"</w:instrText>
-      </w:r>
-      <w:r>
-        <w:fldChar w:fldCharType="separate"/>
-      </w:r>
-      <w:r>
-        <w:rPr>
-          <w:rStyle w:val="Hyperlink"/>
-          <w:rFonts w:asciiTheme="minorHAnsi" w:hAnsiTheme="minorHAnsi" w:cs="Courier New"/>
-          <w:color w:val="000000" w:themeColor="text1"/>
-          <w:sz w:val="28"/>
-          <w:szCs w:val="28"/>
-          <w:u w:val="none"/>
-          <w:bdr w:val="none" w:sz="0" w:space="0" w:color="auto" w:frame="1"/>
-        </w:rPr>
-        <w:t>UIResponder</w:t>
-      </w:r>
-      <w:proofErr w:type="spellEnd"/>
-      <w:r>
-        <w:fldChar w:fldCharType="end"/>
-      </w:r>
+      <w:hyperlink r:id="rId14" w:anchor="//apple_ref/occ/cl/UIResponder" w:history="1">
+        <w:r>
+          <w:rPr>
+            <w:rStyle w:val="Hyperlink"/>
+            <w:rFonts w:asciiTheme="minorHAnsi" w:hAnsiTheme="minorHAnsi" w:cs="Courier New"/>
+            <w:color w:val="000000" w:themeColor="text1"/>
+            <w:sz w:val="28"/>
+            <w:szCs w:val="28"/>
+            <w:u w:val="none"/>
+            <w:bdr w:val="none" w:sz="0" w:space="0" w:color="auto" w:frame="1"/>
+          </w:rPr>
+          <w:t>UIResponder</w:t>
+        </w:r>
+      </w:hyperlink>
       <w:r>
         <w:rPr>
           <w:rStyle w:val="apple-converted-space"/>
@@ -4962,27 +4542,7 @@
           <w:sz w:val="28"/>
           <w:szCs w:val="28"/>
         </w:rPr>
-        <w:t xml:space="preserve">objects and are inserted into the responder chain between the view controller’s root view and that view’s </w:t>
-      </w:r>
-      <w:proofErr w:type="spellStart"/>
-      <w:r>
-        <w:rPr>
-          <w:rFonts w:asciiTheme="minorHAnsi" w:hAnsiTheme="minorHAnsi"/>
-          <w:color w:val="000000" w:themeColor="text1"/>
-          <w:sz w:val="28"/>
-          <w:szCs w:val="28"/>
-        </w:rPr>
-        <w:t>superview</w:t>
-      </w:r>
-      <w:proofErr w:type="spellEnd"/>
-      <w:r>
-        <w:rPr>
-          <w:rFonts w:asciiTheme="minorHAnsi" w:hAnsiTheme="minorHAnsi"/>
-          <w:color w:val="000000" w:themeColor="text1"/>
-          <w:sz w:val="28"/>
-          <w:szCs w:val="28"/>
-        </w:rPr>
-        <w:t>, which typically belongs to a different view controller.</w:t>
+        <w:t>objects and are inserted into the responder chain between the view controller’s root view and that view’s superview, which typically belongs to a different view controller.</w:t>
       </w:r>
     </w:p>
     <w:p>
@@ -5010,27 +4570,7 @@
           <w:sz w:val="28"/>
           <w:szCs w:val="28"/>
         </w:rPr>
-        <w:t xml:space="preserve"> If none of the view controller’s views handle an event, the view controller has the option of handling the event or passing it along to the </w:t>
-      </w:r>
-      <w:proofErr w:type="spellStart"/>
-      <w:r>
-        <w:rPr>
-          <w:rFonts w:asciiTheme="minorHAnsi" w:hAnsiTheme="minorHAnsi"/>
-          <w:color w:val="000000" w:themeColor="text1"/>
-          <w:sz w:val="28"/>
-          <w:szCs w:val="28"/>
-        </w:rPr>
-        <w:t>superview</w:t>
-      </w:r>
-      <w:proofErr w:type="spellEnd"/>
-      <w:r>
-        <w:rPr>
-          <w:rFonts w:asciiTheme="minorHAnsi" w:hAnsiTheme="minorHAnsi"/>
-          <w:color w:val="000000" w:themeColor="text1"/>
-          <w:sz w:val="28"/>
-          <w:szCs w:val="28"/>
-        </w:rPr>
-        <w:t>.</w:t>
+        <w:t xml:space="preserve"> If none of the view controller’s views handle an event, the view controller has the option of handling the event or passing it along to the superview.</w:t>
       </w:r>
     </w:p>
     <w:p>
@@ -5097,8 +4637,7 @@
           <w:shd w:val="clear" w:color="auto" w:fill="FFFFFF"/>
         </w:rPr>
       </w:pPr>
-      <w:hyperlink r:id="rId8" w:anchor="//apple_ref/occ/cl/UIWindow" w:tgtFrame="_self" w:history="1">
-        <w:proofErr w:type="spellStart"/>
+      <w:hyperlink r:id="rId15" w:anchor="//apple_ref/occ/cl/UIWindow" w:tgtFrame="_self" w:history="1">
         <w:r>
           <w:rPr>
             <w:rStyle w:val="Hyperlink"/>
@@ -5124,7 +4663,6 @@
         </w:rPr>
         <w:t>object</w:t>
       </w:r>
-      <w:proofErr w:type="spellEnd"/>
       <w:r>
         <w:rPr>
           <w:rFonts w:cs="Lucida Sans Unicode"/>
@@ -5174,31 +4712,19 @@
         </w:rPr>
         <w:t> </w:t>
       </w:r>
-      <w:proofErr w:type="spellStart"/>
-      <w:r>
-        <w:fldChar w:fldCharType="begin"/>
-      </w:r>
-      <w:r>
-        <w:instrText>HYPERLINK "https://developer.apple.com/library/ios/documentation/UIKit/Reference/UIWindow_Class/index.html" \l "//apple_ref/occ/cl/UIWindow" \t "_self"</w:instrText>
-      </w:r>
-      <w:r>
-        <w:fldChar w:fldCharType="separate"/>
-      </w:r>
-      <w:r>
-        <w:rPr>
-          <w:rStyle w:val="Hyperlink"/>
-          <w:rFonts w:asciiTheme="minorHAnsi" w:hAnsiTheme="minorHAnsi" w:cs="Courier New"/>
-          <w:color w:val="000000" w:themeColor="text1"/>
-          <w:sz w:val="28"/>
-          <w:szCs w:val="28"/>
-          <w:u w:val="none"/>
-        </w:rPr>
-        <w:t>UIWindow</w:t>
-      </w:r>
-      <w:proofErr w:type="spellEnd"/>
-      <w:r>
-        <w:fldChar w:fldCharType="end"/>
-      </w:r>
+      <w:hyperlink r:id="rId16" w:anchor="//apple_ref/occ/cl/UIWindow" w:tgtFrame="_self" w:history="1">
+        <w:r>
+          <w:rPr>
+            <w:rStyle w:val="Hyperlink"/>
+            <w:rFonts w:asciiTheme="minorHAnsi" w:hAnsiTheme="minorHAnsi" w:cs="Courier New"/>
+            <w:color w:val="000000" w:themeColor="text1"/>
+            <w:sz w:val="28"/>
+            <w:szCs w:val="28"/>
+            <w:u w:val="none"/>
+          </w:rPr>
+          <w:t>UIWindow</w:t>
+        </w:r>
+      </w:hyperlink>
       <w:r>
         <w:rPr>
           <w:rStyle w:val="apple-converted-space"/>
@@ -5336,7 +4862,6 @@
         </w:rPr>
         <w:t> </w:t>
       </w:r>
-      <w:proofErr w:type="spellStart"/>
       <w:r>
         <w:rPr>
           <w:rStyle w:val="HTMLCode"/>
@@ -5347,7 +4872,6 @@
         </w:rPr>
         <w:t>UIApplication</w:t>
       </w:r>
-      <w:proofErr w:type="spellEnd"/>
       <w:r>
         <w:rPr>
           <w:rStyle w:val="apple-converted-space"/>
@@ -5415,7 +4939,6 @@
         </w:rPr>
         <w:t> </w:t>
       </w:r>
-      <w:proofErr w:type="spellStart"/>
       <w:r>
         <w:rPr>
           <w:rStyle w:val="HTMLCode"/>
@@ -5428,7 +4951,6 @@
         </w:rPr>
         <w:t>UIWindow</w:t>
       </w:r>
-      <w:proofErr w:type="spellEnd"/>
       <w:r>
         <w:rPr>
           <w:rStyle w:val="apple-converted-space"/>
@@ -5580,9 +5102,20 @@
           <w:u w:val="single"/>
           <w:shd w:val="clear" w:color="auto" w:fill="FFFFFF"/>
         </w:rPr>
-        <w:t xml:space="preserve">View </w:t>
-      </w:r>
-      <w:proofErr w:type="spellStart"/>
+        <w:t>View objects</w:t>
+      </w:r>
+      <w:r>
+        <w:rPr>
+          <w:rFonts w:asciiTheme="minorHAnsi" w:hAnsiTheme="minorHAnsi" w:cs="Lucida Sans Unicode"/>
+          <w:b/>
+          <w:color w:val="000000"/>
+          <w:sz w:val="28"/>
+          <w:szCs w:val="28"/>
+          <w:u w:val="single"/>
+          <w:shd w:val="clear" w:color="auto" w:fill="FFFFFF"/>
+        </w:rPr>
+        <w:t>,</w:t>
+      </w:r>
       <w:r>
         <w:rPr>
           <w:rStyle w:val="pedialink"/>
@@ -5594,48 +5127,7 @@
           <w:u w:val="single"/>
           <w:shd w:val="clear" w:color="auto" w:fill="FFFFFF"/>
         </w:rPr>
-        <w:t>objects</w:t>
-      </w:r>
-      <w:proofErr w:type="gramStart"/>
-      <w:r>
-        <w:rPr>
-          <w:rFonts w:asciiTheme="minorHAnsi" w:hAnsiTheme="minorHAnsi" w:cs="Lucida Sans Unicode"/>
-          <w:b/>
-          <w:color w:val="000000"/>
-          <w:sz w:val="28"/>
-          <w:szCs w:val="28"/>
-          <w:u w:val="single"/>
-          <w:shd w:val="clear" w:color="auto" w:fill="FFFFFF"/>
-        </w:rPr>
-        <w:t>,</w:t>
-      </w:r>
-      <w:r>
-        <w:rPr>
-          <w:rStyle w:val="pedialink"/>
-          <w:rFonts w:asciiTheme="minorHAnsi" w:hAnsiTheme="minorHAnsi" w:cs="Lucida Sans Unicode"/>
-          <w:b/>
-          <w:color w:val="000000"/>
-          <w:sz w:val="28"/>
-          <w:szCs w:val="28"/>
-          <w:u w:val="single"/>
-          <w:shd w:val="clear" w:color="auto" w:fill="FFFFFF"/>
-        </w:rPr>
-        <w:t>control</w:t>
-      </w:r>
-      <w:proofErr w:type="spellEnd"/>
-      <w:proofErr w:type="gramEnd"/>
-      <w:r>
-        <w:rPr>
-          <w:rStyle w:val="pedialink"/>
-          <w:rFonts w:asciiTheme="minorHAnsi" w:hAnsiTheme="minorHAnsi" w:cs="Lucida Sans Unicode"/>
-          <w:b/>
-          <w:color w:val="000000"/>
-          <w:sz w:val="28"/>
-          <w:szCs w:val="28"/>
-          <w:u w:val="single"/>
-          <w:shd w:val="clear" w:color="auto" w:fill="FFFFFF"/>
-        </w:rPr>
-        <w:t xml:space="preserve"> objects</w:t>
+        <w:t>control objects</w:t>
       </w:r>
       <w:r>
         <w:rPr>
@@ -5857,27 +5349,7 @@
           <w:sz w:val="28"/>
           <w:szCs w:val="28"/>
         </w:rPr>
-        <w:t xml:space="preserve">The </w:t>
-      </w:r>
-      <w:proofErr w:type="spellStart"/>
-      <w:r>
-        <w:rPr>
-          <w:rFonts w:asciiTheme="minorHAnsi" w:hAnsiTheme="minorHAnsi" w:cs="Lucida Sans Unicode"/>
-          <w:color w:val="000000"/>
-          <w:sz w:val="28"/>
-          <w:szCs w:val="28"/>
-        </w:rPr>
-        <w:t>UIKit</w:t>
-      </w:r>
-      <w:proofErr w:type="spellEnd"/>
-      <w:r>
-        <w:rPr>
-          <w:rFonts w:asciiTheme="minorHAnsi" w:hAnsiTheme="minorHAnsi" w:cs="Lucida Sans Unicode"/>
-          <w:color w:val="000000"/>
-          <w:sz w:val="28"/>
-          <w:szCs w:val="28"/>
-        </w:rPr>
-        <w:t xml:space="preserve"> framework provides standard views for presenting many different types of content. </w:t>
+        <w:t xml:space="preserve">The UIKit framework provides standard views for presenting many different types of content. </w:t>
       </w:r>
     </w:p>
     <w:p>
@@ -5913,19 +5385,9 @@
           <w:sz w:val="28"/>
           <w:szCs w:val="28"/>
         </w:rPr>
-        <w:t xml:space="preserve">our own custom views by </w:t>
-      </w:r>
-      <w:proofErr w:type="spellStart"/>
-      <w:r>
-        <w:rPr>
-          <w:rFonts w:asciiTheme="minorHAnsi" w:hAnsiTheme="minorHAnsi" w:cs="Lucida Sans Unicode"/>
-          <w:color w:val="000000"/>
-          <w:sz w:val="28"/>
-          <w:szCs w:val="28"/>
-        </w:rPr>
-        <w:t>subclassing</w:t>
-      </w:r>
-      <w:hyperlink r:id="rId9" w:anchor="//apple_ref/occ/cl/UIView" w:tgtFrame="_self" w:history="1">
+        <w:t>our own custom views by subclassing</w:t>
+      </w:r>
+      <w:hyperlink r:id="rId17" w:anchor="//apple_ref/occ/cl/UIView" w:tgtFrame="_self" w:history="1">
         <w:r>
           <w:rPr>
             <w:rStyle w:val="Hyperlink"/>
@@ -5937,7 +5399,6 @@
           </w:rPr>
           <w:t>UIView</w:t>
         </w:r>
-        <w:proofErr w:type="spellEnd"/>
       </w:hyperlink>
       <w:r>
         <w:rPr>
@@ -6424,7 +5885,6 @@
                       <w:szCs w:val="28"/>
                     </w:rPr>
                   </w:pPr>
-                  <w:proofErr w:type="spellStart"/>
                   <w:r>
                     <w:rPr>
                       <w:b/>
@@ -6433,7 +5893,6 @@
                     </w:rPr>
                     <w:t>BackGround</w:t>
                   </w:r>
-                  <w:proofErr w:type="spellEnd"/>
                 </w:p>
               </w:txbxContent>
             </v:textbox>
@@ -6461,7 +5920,6 @@
                       <w:szCs w:val="28"/>
                     </w:rPr>
                   </w:pPr>
-                  <w:proofErr w:type="spellStart"/>
                   <w:r>
                     <w:rPr>
                       <w:b/>
@@ -6470,7 +5928,6 @@
                     </w:rPr>
                     <w:t>BackGround</w:t>
                   </w:r>
-                  <w:proofErr w:type="spellEnd"/>
                 </w:p>
                 <w:p>
                   <w:pPr>
@@ -6570,7 +6027,6 @@
                       <w:szCs w:val="28"/>
                     </w:rPr>
                   </w:pPr>
-                  <w:proofErr w:type="spellStart"/>
                   <w:r>
                     <w:rPr>
                       <w:b/>
@@ -6579,7 +6035,6 @@
                     </w:rPr>
                     <w:t>ForeGround</w:t>
                   </w:r>
-                  <w:proofErr w:type="spellEnd"/>
                 </w:p>
               </w:txbxContent>
             </v:textbox>
@@ -7115,7 +6570,7 @@
         <w:pStyle w:val="NormalWeb"/>
         <w:numPr>
           <w:ilvl w:val="0"/>
-          <w:numId w:val="18"/>
+          <w:numId w:val="19"/>
         </w:numPr>
         <w:shd w:val="clear" w:color="auto" w:fill="FFFFFF"/>
         <w:spacing w:beforeAutospacing="0" w:after="0" w:afterAutospacing="0"/>
@@ -7139,47 +6594,7 @@
           <w:shd w:val="clear" w:color="auto" w:fill="FFFFFF"/>
         </w:rPr>
         <w:lastRenderedPageBreak/>
-        <w:t>At any given moment,</w:t>
-      </w:r>
-      <w:r>
-        <w:rPr>
-          <w:rFonts w:asciiTheme="minorHAnsi" w:hAnsiTheme="minorHAnsi" w:cs="Lucida Sans Unicode"/>
-          <w:color w:val="000000"/>
-          <w:sz w:val="28"/>
-          <w:szCs w:val="28"/>
-          <w:shd w:val="clear" w:color="auto" w:fill="FFFFFF"/>
-        </w:rPr>
-        <w:t xml:space="preserve"> </w:t>
-      </w:r>
-      <w:r>
-        <w:rPr>
-          <w:rFonts w:asciiTheme="minorHAnsi" w:hAnsiTheme="minorHAnsi" w:cs="Lucida Sans Unicode"/>
-          <w:color w:val="000000"/>
-          <w:sz w:val="28"/>
-          <w:szCs w:val="28"/>
-          <w:shd w:val="clear" w:color="auto" w:fill="FFFFFF"/>
-        </w:rPr>
-        <w:t>s</w:t>
-      </w:r>
-      <w:r>
-        <w:rPr>
-          <w:rFonts w:asciiTheme="minorHAnsi" w:hAnsiTheme="minorHAnsi" w:cs="Lucida Sans Unicode"/>
-          <w:color w:val="000000"/>
-          <w:sz w:val="28"/>
-          <w:szCs w:val="28"/>
-          <w:shd w:val="clear" w:color="auto" w:fill="FFFFFF"/>
-        </w:rPr>
-        <w:t>your app is in one of the states</w:t>
-      </w:r>
-      <w:r>
-        <w:rPr>
-          <w:rFonts w:asciiTheme="minorHAnsi" w:hAnsiTheme="minorHAnsi" w:cs="Lucida Sans Unicode"/>
-          <w:color w:val="000000"/>
-          <w:sz w:val="28"/>
-          <w:szCs w:val="28"/>
-          <w:shd w:val="clear" w:color="auto" w:fill="FFFFFF"/>
-        </w:rPr>
-        <w:t>.</w:t>
+        <w:t>At any given moment, our app is in one of the states.</w:t>
       </w:r>
     </w:p>
     <w:p>
@@ -7187,7 +6602,7 @@
         <w:pStyle w:val="NormalWeb"/>
         <w:numPr>
           <w:ilvl w:val="0"/>
-          <w:numId w:val="18"/>
+          <w:numId w:val="19"/>
         </w:numPr>
         <w:shd w:val="clear" w:color="auto" w:fill="FFFFFF"/>
         <w:spacing w:beforeAutospacing="0" w:after="0" w:afterAutospacing="0"/>
@@ -7210,27 +6625,432 @@
           <w:szCs w:val="28"/>
           <w:shd w:val="clear" w:color="auto" w:fill="FFFFFF"/>
         </w:rPr>
-        <w:t xml:space="preserve">The system moves </w:t>
-      </w:r>
-      <w:r>
-        <w:rPr>
-          <w:rFonts w:asciiTheme="minorHAnsi" w:hAnsiTheme="minorHAnsi" w:cs="Lucida Sans Unicode"/>
-          <w:color w:val="000000"/>
-          <w:sz w:val="28"/>
-          <w:szCs w:val="28"/>
-          <w:shd w:val="clear" w:color="auto" w:fill="FFFFFF"/>
-        </w:rPr>
-        <w:t>our app from state to state in response to actions happening throughout the system</w:t>
-      </w:r>
-      <w:r>
-        <w:rPr>
-          <w:rFonts w:asciiTheme="minorHAnsi" w:hAnsiTheme="minorHAnsi" w:cs="Lucida Sans Unicode"/>
-          <w:color w:val="000000"/>
-          <w:sz w:val="28"/>
-          <w:szCs w:val="28"/>
+        <w:t>The system moves our app from state to state in response to actions happening throughout the system.</w:t>
+      </w:r>
+    </w:p>
+    <w:p>
+      <w:pPr>
+        <w:pStyle w:val="NormalWeb"/>
+        <w:shd w:val="clear" w:color="auto" w:fill="FFFFFF"/>
+        <w:spacing w:after="0" w:afterAutospacing="0"/>
+        <w:jc w:val="both"/>
+        <w:rPr>
+          <w:rFonts w:asciiTheme="minorHAnsi" w:hAnsiTheme="minorHAnsi" w:cs="Lucida Sans Unicode"/>
+          <w:color w:val="000000"/>
+          <w:sz w:val="28"/>
+          <w:szCs w:val="28"/>
+          <w:shd w:val="clear" w:color="auto" w:fill="FFFFFF"/>
+        </w:rPr>
+      </w:pPr>
+      <w:r>
+        <w:rPr>
+          <w:rFonts w:asciiTheme="minorHAnsi" w:hAnsiTheme="minorHAnsi" w:cs="Lucida Sans Unicode"/>
+          <w:color w:val="000000"/>
+          <w:sz w:val="28"/>
+          <w:szCs w:val="28"/>
+          <w:shd w:val="clear" w:color="auto" w:fill="FFFFFF"/>
+        </w:rPr>
+        <w:t>The Different states of an app is.</w:t>
+      </w:r>
+    </w:p>
+    <w:p>
+      <w:pPr>
+        <w:pStyle w:val="NormalWeb"/>
+        <w:numPr>
+          <w:ilvl w:val="0"/>
+          <w:numId w:val="20"/>
+        </w:numPr>
+        <w:shd w:val="clear" w:color="auto" w:fill="FFFFFF"/>
+        <w:spacing w:beforeAutospacing="0" w:after="0" w:afterAutospacing="0"/>
+        <w:jc w:val="both"/>
+        <w:rPr>
+          <w:rFonts w:asciiTheme="minorHAnsi" w:hAnsiTheme="minorHAnsi" w:cs="Lucida Sans Unicode"/>
+          <w:b/>
+          <w:color w:val="000000"/>
+          <w:sz w:val="28"/>
+          <w:szCs w:val="28"/>
+          <w:u w:val="single"/>
+          <w:shd w:val="clear" w:color="auto" w:fill="FFFFFF"/>
+        </w:rPr>
+      </w:pPr>
+      <w:r>
+        <w:rPr>
+          <w:rFonts w:asciiTheme="minorHAnsi" w:hAnsiTheme="minorHAnsi" w:cs="Lucida Sans Unicode"/>
+          <w:b/>
+          <w:color w:val="000000"/>
+          <w:sz w:val="28"/>
+          <w:szCs w:val="28"/>
+          <w:u w:val="single"/>
+          <w:shd w:val="clear" w:color="auto" w:fill="FFFFFF"/>
+        </w:rPr>
+        <w:t>Not Running:</w:t>
+      </w:r>
+    </w:p>
+    <w:p>
+      <w:pPr>
+        <w:pStyle w:val="NormalWeb"/>
+        <w:shd w:val="clear" w:color="auto" w:fill="FFFFFF"/>
+        <w:spacing w:beforeAutospacing="0" w:after="0" w:afterAutospacing="0"/>
+        <w:ind w:left="1440"/>
+        <w:jc w:val="both"/>
+        <w:rPr>
+          <w:rFonts w:asciiTheme="minorHAnsi" w:hAnsiTheme="minorHAnsi" w:cs="Lucida Sans Unicode"/>
+          <w:color w:val="000000"/>
+          <w:sz w:val="28"/>
+          <w:szCs w:val="28"/>
+          <w:shd w:val="clear" w:color="auto" w:fill="FFFFFF"/>
+        </w:rPr>
+      </w:pPr>
+      <w:r>
+        <w:rPr>
+          <w:rFonts w:asciiTheme="minorHAnsi" w:hAnsiTheme="minorHAnsi" w:cs="Lucida Sans Unicode"/>
+          <w:color w:val="000000"/>
+          <w:sz w:val="28"/>
+          <w:szCs w:val="28"/>
+          <w:shd w:val="clear" w:color="auto" w:fill="FFFFFF"/>
+        </w:rPr>
+        <w:t>The app has not been launched or was running but was terminated by the system.</w:t>
+      </w:r>
+    </w:p>
+    <w:p>
+      <w:pPr>
+        <w:pStyle w:val="NormalWeb"/>
+        <w:shd w:val="clear" w:color="auto" w:fill="FFFFFF"/>
+        <w:spacing w:beforeAutospacing="0" w:after="0" w:afterAutospacing="0"/>
+        <w:ind w:left="1440"/>
+        <w:jc w:val="both"/>
+        <w:rPr>
+          <w:rFonts w:asciiTheme="minorHAnsi" w:hAnsiTheme="minorHAnsi" w:cs="Lucida Sans Unicode"/>
+          <w:color w:val="000000"/>
+          <w:sz w:val="28"/>
+          <w:szCs w:val="28"/>
+          <w:shd w:val="clear" w:color="auto" w:fill="FFFFFF"/>
+        </w:rPr>
+      </w:pPr>
+    </w:p>
+    <w:p>
+      <w:pPr>
+        <w:pStyle w:val="NormalWeb"/>
+        <w:numPr>
+          <w:ilvl w:val="0"/>
+          <w:numId w:val="20"/>
+        </w:numPr>
+        <w:shd w:val="clear" w:color="auto" w:fill="FFFFFF"/>
+        <w:spacing w:beforeAutospacing="0" w:after="0" w:afterAutospacing="0"/>
+        <w:jc w:val="both"/>
+        <w:rPr>
+          <w:rFonts w:asciiTheme="minorHAnsi" w:hAnsiTheme="minorHAnsi" w:cs="Lucida Sans Unicode"/>
+          <w:b/>
+          <w:color w:val="000000"/>
+          <w:sz w:val="28"/>
+          <w:szCs w:val="28"/>
+          <w:u w:val="single"/>
+          <w:shd w:val="clear" w:color="auto" w:fill="FFFFFF"/>
+        </w:rPr>
+      </w:pPr>
+      <w:r>
+        <w:rPr>
+          <w:rFonts w:asciiTheme="minorHAnsi" w:hAnsiTheme="minorHAnsi" w:cs="Lucida Sans Unicode"/>
+          <w:b/>
+          <w:color w:val="000000"/>
+          <w:sz w:val="28"/>
+          <w:szCs w:val="28"/>
+          <w:u w:val="single"/>
+          <w:shd w:val="clear" w:color="auto" w:fill="FFFFFF"/>
+        </w:rPr>
+        <w:t>Inactive:</w:t>
+      </w:r>
+    </w:p>
+    <w:p>
+      <w:pPr>
+        <w:pStyle w:val="NormalWeb"/>
+        <w:shd w:val="clear" w:color="auto" w:fill="FFFFFF"/>
+        <w:spacing w:beforeAutospacing="0" w:after="0" w:afterAutospacing="0"/>
+        <w:ind w:left="1440"/>
+        <w:jc w:val="both"/>
+        <w:rPr>
+          <w:rFonts w:asciiTheme="minorHAnsi" w:hAnsiTheme="minorHAnsi" w:cs="Lucida Sans Unicode"/>
+          <w:color w:val="000000"/>
+          <w:sz w:val="28"/>
+          <w:szCs w:val="28"/>
+          <w:shd w:val="clear" w:color="auto" w:fill="FFFFFF"/>
+        </w:rPr>
+      </w:pPr>
+      <w:r>
+        <w:rPr>
+          <w:rFonts w:asciiTheme="minorHAnsi" w:hAnsiTheme="minorHAnsi" w:cs="Lucida Sans Unicode"/>
+          <w:color w:val="000000"/>
+          <w:sz w:val="28"/>
+          <w:szCs w:val="28"/>
+          <w:shd w:val="clear" w:color="auto" w:fill="FFFFFF"/>
+        </w:rPr>
+        <w:t>The app is running in the foreground but is currently not receiving events. (It may be executing other code though.) An app usually stays in this state only briefly as it transitions to a different state.</w:t>
+      </w:r>
+    </w:p>
+    <w:p>
+      <w:pPr>
+        <w:pStyle w:val="NormalWeb"/>
+        <w:shd w:val="clear" w:color="auto" w:fill="FFFFFF"/>
+        <w:spacing w:beforeAutospacing="0" w:after="0" w:afterAutospacing="0"/>
+        <w:ind w:left="1440"/>
+        <w:jc w:val="both"/>
+        <w:rPr>
+          <w:rFonts w:asciiTheme="minorHAnsi" w:hAnsiTheme="minorHAnsi" w:cs="Lucida Sans Unicode"/>
+          <w:color w:val="000000"/>
+          <w:sz w:val="28"/>
+          <w:szCs w:val="28"/>
+          <w:shd w:val="clear" w:color="auto" w:fill="FFFFFF"/>
+        </w:rPr>
+      </w:pPr>
+    </w:p>
+    <w:p>
+      <w:pPr>
+        <w:pStyle w:val="NormalWeb"/>
+        <w:numPr>
+          <w:ilvl w:val="0"/>
+          <w:numId w:val="20"/>
+        </w:numPr>
+        <w:shd w:val="clear" w:color="auto" w:fill="FFFFFF"/>
+        <w:spacing w:beforeAutospacing="0" w:after="0" w:afterAutospacing="0"/>
+        <w:jc w:val="both"/>
+        <w:rPr>
+          <w:rFonts w:asciiTheme="minorHAnsi" w:hAnsiTheme="minorHAnsi" w:cs="Lucida Sans Unicode"/>
+          <w:b/>
+          <w:color w:val="000000"/>
+          <w:sz w:val="28"/>
+          <w:szCs w:val="28"/>
+          <w:u w:val="single"/>
+          <w:shd w:val="clear" w:color="auto" w:fill="FFFFFF"/>
+        </w:rPr>
+      </w:pPr>
+      <w:r>
+        <w:rPr>
+          <w:rFonts w:asciiTheme="minorHAnsi" w:hAnsiTheme="minorHAnsi" w:cs="Lucida Sans Unicode"/>
+          <w:b/>
+          <w:color w:val="000000"/>
+          <w:sz w:val="28"/>
+          <w:szCs w:val="28"/>
+          <w:u w:val="single"/>
+          <w:shd w:val="clear" w:color="auto" w:fill="FFFFFF"/>
+        </w:rPr>
+        <w:t>Active:</w:t>
+      </w:r>
+    </w:p>
+    <w:p>
+      <w:pPr>
+        <w:pStyle w:val="NormalWeb"/>
+        <w:shd w:val="clear" w:color="auto" w:fill="FFFFFF"/>
+        <w:spacing w:beforeAutospacing="0" w:after="0" w:afterAutospacing="0"/>
+        <w:ind w:left="1440"/>
+        <w:jc w:val="both"/>
+        <w:rPr>
+          <w:rFonts w:ascii="Lucida Sans Unicode" w:hAnsi="Lucida Sans Unicode" w:cs="Lucida Sans Unicode"/>
+          <w:color w:val="000000"/>
+          <w:sz w:val="20"/>
+          <w:szCs w:val="20"/>
+          <w:shd w:val="clear" w:color="auto" w:fill="FFFFFF"/>
+        </w:rPr>
+      </w:pPr>
+      <w:r>
+        <w:rPr>
+          <w:rFonts w:asciiTheme="minorHAnsi" w:hAnsiTheme="minorHAnsi" w:cs="Lucida Sans Unicode"/>
+          <w:color w:val="000000"/>
+          <w:sz w:val="28"/>
+          <w:szCs w:val="28"/>
+          <w:shd w:val="clear" w:color="auto" w:fill="FFFFFF"/>
+        </w:rPr>
+        <w:t>The app is running in the foreground and is receiving events. This is the normal mode for foreground apps</w:t>
+      </w:r>
+      <w:r>
+        <w:rPr>
+          <w:rFonts w:ascii="Lucida Sans Unicode" w:hAnsi="Lucida Sans Unicode" w:cs="Lucida Sans Unicode"/>
+          <w:color w:val="000000"/>
+          <w:sz w:val="20"/>
+          <w:szCs w:val="20"/>
           <w:shd w:val="clear" w:color="auto" w:fill="FFFFFF"/>
         </w:rPr>
         <w:t>.</w:t>
+      </w:r>
+    </w:p>
+    <w:p>
+      <w:pPr>
+        <w:pStyle w:val="NormalWeb"/>
+        <w:shd w:val="clear" w:color="auto" w:fill="FFFFFF"/>
+        <w:spacing w:beforeAutospacing="0" w:after="0" w:afterAutospacing="0"/>
+        <w:ind w:left="1440"/>
+        <w:jc w:val="both"/>
+        <w:rPr>
+          <w:rFonts w:ascii="Lucida Sans Unicode" w:hAnsi="Lucida Sans Unicode" w:cs="Lucida Sans Unicode"/>
+          <w:color w:val="000000"/>
+          <w:sz w:val="20"/>
+          <w:szCs w:val="20"/>
+          <w:shd w:val="clear" w:color="auto" w:fill="FFFFFF"/>
+        </w:rPr>
+      </w:pPr>
+    </w:p>
+    <w:p>
+      <w:pPr>
+        <w:pStyle w:val="NormalWeb"/>
+        <w:numPr>
+          <w:ilvl w:val="0"/>
+          <w:numId w:val="20"/>
+        </w:numPr>
+        <w:shd w:val="clear" w:color="auto" w:fill="FFFFFF"/>
+        <w:spacing w:beforeAutospacing="0" w:after="0" w:afterAutospacing="0"/>
+        <w:jc w:val="both"/>
+        <w:rPr>
+          <w:rFonts w:asciiTheme="minorHAnsi" w:hAnsiTheme="minorHAnsi" w:cs="Lucida Sans Unicode"/>
+          <w:b/>
+          <w:color w:val="000000"/>
+          <w:sz w:val="28"/>
+          <w:szCs w:val="28"/>
+          <w:u w:val="single"/>
+          <w:shd w:val="clear" w:color="auto" w:fill="FFFFFF"/>
+        </w:rPr>
+      </w:pPr>
+      <w:r>
+        <w:rPr>
+          <w:rFonts w:asciiTheme="minorHAnsi" w:hAnsiTheme="minorHAnsi" w:cs="Lucida Sans Unicode"/>
+          <w:b/>
+          <w:color w:val="000000"/>
+          <w:sz w:val="28"/>
+          <w:szCs w:val="28"/>
+          <w:u w:val="single"/>
+          <w:shd w:val="clear" w:color="auto" w:fill="FFFFFF"/>
+        </w:rPr>
+        <w:t>Background:</w:t>
+      </w:r>
+    </w:p>
+    <w:p>
+      <w:pPr>
+        <w:pStyle w:val="NormalWeb"/>
+        <w:shd w:val="clear" w:color="auto" w:fill="FFFFFF"/>
+        <w:spacing w:beforeAutospacing="0" w:after="0" w:afterAutospacing="0"/>
+        <w:ind w:left="1440"/>
+        <w:jc w:val="both"/>
+        <w:rPr>
+          <w:rStyle w:val="apple-converted-space"/>
+        </w:rPr>
+      </w:pPr>
+      <w:r>
+        <w:rPr>
+          <w:rFonts w:asciiTheme="minorHAnsi" w:hAnsiTheme="minorHAnsi" w:cs="Lucida Sans Unicode"/>
+          <w:color w:val="000000"/>
+          <w:sz w:val="28"/>
+          <w:szCs w:val="28"/>
+          <w:shd w:val="clear" w:color="auto" w:fill="FFFFFF"/>
+        </w:rPr>
+        <w:t>The app is in the background and executing code. Most apps enter this state briefly on their way to being suspended. However, an app that requests extra execution time may remain in this state for a period of time. In addition, an app being launched directly into the background enters this state instead of the inactive state.</w:t>
+      </w:r>
+      <w:r>
+        <w:rPr>
+          <w:rStyle w:val="apple-converted-space"/>
+          <w:rFonts w:asciiTheme="minorHAnsi" w:hAnsiTheme="minorHAnsi" w:cs="Lucida Sans Unicode"/>
+          <w:color w:val="000000"/>
+          <w:sz w:val="28"/>
+          <w:szCs w:val="28"/>
+          <w:shd w:val="clear" w:color="auto" w:fill="FFFFFF"/>
+        </w:rPr>
+        <w:t> </w:t>
+      </w:r>
+    </w:p>
+    <w:p>
+      <w:pPr>
+        <w:pStyle w:val="NormalWeb"/>
+        <w:shd w:val="clear" w:color="auto" w:fill="FFFFFF"/>
+        <w:spacing w:beforeAutospacing="0" w:after="0" w:afterAutospacing="0"/>
+        <w:ind w:left="1440"/>
+        <w:jc w:val="both"/>
+        <w:rPr>
+          <w:b/>
+          <w:u w:val="single"/>
+        </w:rPr>
+      </w:pPr>
+    </w:p>
+    <w:p>
+      <w:pPr>
+        <w:pStyle w:val="NormalWeb"/>
+        <w:numPr>
+          <w:ilvl w:val="0"/>
+          <w:numId w:val="20"/>
+        </w:numPr>
+        <w:shd w:val="clear" w:color="auto" w:fill="FFFFFF"/>
+        <w:spacing w:beforeAutospacing="0" w:after="0" w:afterAutospacing="0"/>
+        <w:jc w:val="both"/>
+        <w:rPr>
+          <w:rFonts w:asciiTheme="minorHAnsi" w:hAnsiTheme="minorHAnsi" w:cs="Lucida Sans Unicode"/>
+          <w:b/>
+          <w:color w:val="000000"/>
+          <w:sz w:val="28"/>
+          <w:szCs w:val="28"/>
+          <w:u w:val="single"/>
+          <w:shd w:val="clear" w:color="auto" w:fill="FFFFFF"/>
+        </w:rPr>
+      </w:pPr>
+      <w:r>
+        <w:rPr>
+          <w:rFonts w:asciiTheme="minorHAnsi" w:hAnsiTheme="minorHAnsi" w:cs="Lucida Sans Unicode"/>
+          <w:b/>
+          <w:color w:val="000000"/>
+          <w:sz w:val="28"/>
+          <w:szCs w:val="28"/>
+          <w:u w:val="single"/>
+          <w:shd w:val="clear" w:color="auto" w:fill="FFFFFF"/>
+        </w:rPr>
+        <w:t>Suspended:</w:t>
+      </w:r>
+    </w:p>
+    <w:p>
+      <w:pPr>
+        <w:pStyle w:val="NormalWeb"/>
+        <w:shd w:val="clear" w:color="auto" w:fill="FFFFFF"/>
+        <w:spacing w:beforeAutospacing="0" w:after="0" w:afterAutospacing="0"/>
+        <w:ind w:left="1440"/>
+        <w:jc w:val="both"/>
+        <w:rPr>
+          <w:rFonts w:asciiTheme="minorHAnsi" w:hAnsiTheme="minorHAnsi" w:cs="Lucida Sans Unicode"/>
+          <w:color w:val="000000"/>
+          <w:sz w:val="28"/>
+          <w:szCs w:val="28"/>
+          <w:shd w:val="clear" w:color="auto" w:fill="FFFFFF"/>
+        </w:rPr>
+      </w:pPr>
+      <w:r>
+        <w:rPr>
+          <w:rFonts w:asciiTheme="minorHAnsi" w:hAnsiTheme="minorHAnsi" w:cs="Lucida Sans Unicode"/>
+          <w:color w:val="000000"/>
+          <w:sz w:val="28"/>
+          <w:szCs w:val="28"/>
+          <w:shd w:val="clear" w:color="auto" w:fill="FFFFFF"/>
+        </w:rPr>
+        <w:t>The app is in the background but is not executing code. The system moves apps to this state automatically and does not notify them before doing so. While suspended, an app remains in memory but does not execute any code.</w:t>
+      </w:r>
+    </w:p>
+    <w:p>
+      <w:pPr>
+        <w:pStyle w:val="NormalWeb"/>
+        <w:shd w:val="clear" w:color="auto" w:fill="FFFFFF"/>
+        <w:spacing w:beforeAutospacing="0" w:after="0" w:afterAutospacing="0"/>
+        <w:ind w:left="1440"/>
+        <w:jc w:val="both"/>
+        <w:rPr>
+          <w:rFonts w:asciiTheme="minorHAnsi" w:hAnsiTheme="minorHAnsi" w:cs="Lucida Sans Unicode"/>
+          <w:b/>
+          <w:color w:val="000000"/>
+          <w:sz w:val="28"/>
+          <w:szCs w:val="28"/>
+          <w:shd w:val="clear" w:color="auto" w:fill="FFFFFF"/>
+        </w:rPr>
+      </w:pPr>
+      <w:r>
+        <w:rPr>
+          <w:rFonts w:asciiTheme="minorHAnsi" w:hAnsiTheme="minorHAnsi" w:cs="Lucida Sans Unicode"/>
+          <w:color w:val="000000"/>
+          <w:sz w:val="28"/>
+          <w:szCs w:val="28"/>
+          <w:shd w:val="clear" w:color="auto" w:fill="FFFFFF"/>
+        </w:rPr>
+        <w:t>When a low-memory condition occurs, the system may purge suspended apps without notice to make more space for the foreground app.</w:t>
       </w:r>
     </w:p>
     <w:sectPr>
@@ -8864,6 +8684,113 @@
     </w:lvl>
   </w:abstractNum>
   <w:abstractNum w:abstractNumId="14">
+    <w:nsid w:val="67255207"/>
+    <w:multiLevelType w:val="hybridMultilevel"/>
+    <w:tmpl w:val="7FAA3D02"/>
+    <w:lvl w:ilvl="0" w:tplc="0409000F">
+      <w:start w:val="1"/>
+      <w:numFmt w:val="decimal"/>
+      <w:lvlText w:val="%1."/>
+      <w:lvlJc w:val="left"/>
+      <w:pPr>
+        <w:ind w:left="720" w:hanging="360"/>
+      </w:pPr>
+    </w:lvl>
+    <w:lvl w:ilvl="1" w:tplc="04090019">
+      <w:start w:val="1"/>
+      <w:numFmt w:val="lowerLetter"/>
+      <w:lvlText w:val="%2."/>
+      <w:lvlJc w:val="left"/>
+      <w:pPr>
+        <w:ind w:left="1440" w:hanging="360"/>
+      </w:pPr>
+    </w:lvl>
+    <w:lvl w:ilvl="2" w:tplc="0409001B">
+      <w:start w:val="1"/>
+      <w:numFmt w:val="decimal"/>
+      <w:lvlText w:val="%3."/>
+      <w:lvlJc w:val="left"/>
+      <w:pPr>
+        <w:tabs>
+          <w:tab w:val="num" w:pos="2160"/>
+        </w:tabs>
+        <w:ind w:left="2160" w:hanging="360"/>
+      </w:pPr>
+    </w:lvl>
+    <w:lvl w:ilvl="3" w:tplc="0409000F">
+      <w:start w:val="1"/>
+      <w:numFmt w:val="decimal"/>
+      <w:lvlText w:val="%4."/>
+      <w:lvlJc w:val="left"/>
+      <w:pPr>
+        <w:tabs>
+          <w:tab w:val="num" w:pos="2880"/>
+        </w:tabs>
+        <w:ind w:left="2880" w:hanging="360"/>
+      </w:pPr>
+    </w:lvl>
+    <w:lvl w:ilvl="4" w:tplc="04090019">
+      <w:start w:val="1"/>
+      <w:numFmt w:val="decimal"/>
+      <w:lvlText w:val="%5."/>
+      <w:lvlJc w:val="left"/>
+      <w:pPr>
+        <w:tabs>
+          <w:tab w:val="num" w:pos="3600"/>
+        </w:tabs>
+        <w:ind w:left="3600" w:hanging="360"/>
+      </w:pPr>
+    </w:lvl>
+    <w:lvl w:ilvl="5" w:tplc="0409001B">
+      <w:start w:val="1"/>
+      <w:numFmt w:val="decimal"/>
+      <w:lvlText w:val="%6."/>
+      <w:lvlJc w:val="left"/>
+      <w:pPr>
+        <w:tabs>
+          <w:tab w:val="num" w:pos="4320"/>
+        </w:tabs>
+        <w:ind w:left="4320" w:hanging="360"/>
+      </w:pPr>
+    </w:lvl>
+    <w:lvl w:ilvl="6" w:tplc="0409000F">
+      <w:start w:val="1"/>
+      <w:numFmt w:val="decimal"/>
+      <w:lvlText w:val="%7."/>
+      <w:lvlJc w:val="left"/>
+      <w:pPr>
+        <w:tabs>
+          <w:tab w:val="num" w:pos="5040"/>
+        </w:tabs>
+        <w:ind w:left="5040" w:hanging="360"/>
+      </w:pPr>
+    </w:lvl>
+    <w:lvl w:ilvl="7" w:tplc="04090019">
+      <w:start w:val="1"/>
+      <w:numFmt w:val="decimal"/>
+      <w:lvlText w:val="%8."/>
+      <w:lvlJc w:val="left"/>
+      <w:pPr>
+        <w:tabs>
+          <w:tab w:val="num" w:pos="5760"/>
+        </w:tabs>
+        <w:ind w:left="5760" w:hanging="360"/>
+      </w:pPr>
+    </w:lvl>
+    <w:lvl w:ilvl="8" w:tplc="0409001B">
+      <w:start w:val="1"/>
+      <w:numFmt w:val="decimal"/>
+      <w:lvlText w:val="%9."/>
+      <w:lvlJc w:val="left"/>
+      <w:pPr>
+        <w:tabs>
+          <w:tab w:val="num" w:pos="6480"/>
+        </w:tabs>
+        <w:ind w:left="6480" w:hanging="360"/>
+      </w:pPr>
+    </w:lvl>
+  </w:abstractNum>
+  <w:abstractNum w:abstractNumId="15">
     <w:nsid w:val="674222D7"/>
     <w:multiLevelType w:val="hybridMultilevel"/>
     <w:tmpl w:val="AAC00E98"/>
@@ -8976,7 +8903,7 @@
       </w:rPr>
     </w:lvl>
   </w:abstractNum>
-  <w:abstractNum w:abstractNumId="15">
+  <w:abstractNum w:abstractNumId="16">
     <w:nsid w:val="6D035BEF"/>
     <w:multiLevelType w:val="hybridMultilevel"/>
     <w:tmpl w:val="442A670C"/>
@@ -9089,7 +9016,7 @@
       </w:rPr>
     </w:lvl>
   </w:abstractNum>
-  <w:abstractNum w:abstractNumId="16">
+  <w:abstractNum w:abstractNumId="17">
     <w:nsid w:val="71146184"/>
     <w:multiLevelType w:val="hybridMultilevel"/>
     <w:tmpl w:val="E1145998"/>
@@ -9202,7 +9129,7 @@
       </w:rPr>
     </w:lvl>
   </w:abstractNum>
-  <w:abstractNum w:abstractNumId="17">
+  <w:abstractNum w:abstractNumId="18">
     <w:nsid w:val="75B85539"/>
     <w:multiLevelType w:val="hybridMultilevel"/>
     <w:tmpl w:val="52DAC6D6"/>
@@ -9319,7 +9246,7 @@
     <w:abstractNumId w:val="7"/>
   </w:num>
   <w:num w:numId="2">
-    <w:abstractNumId w:val="15"/>
+    <w:abstractNumId w:val="16"/>
   </w:num>
   <w:num w:numId="3">
     <w:abstractNumId w:val="6"/>
@@ -9328,7 +9255,7 @@
     <w:abstractNumId w:val="3"/>
   </w:num>
   <w:num w:numId="5">
-    <w:abstractNumId w:val="14"/>
+    <w:abstractNumId w:val="15"/>
   </w:num>
   <w:num w:numId="6">
     <w:abstractNumId w:val="0"/>
@@ -9349,7 +9276,7 @@
     <w:abstractNumId w:val="11"/>
   </w:num>
   <w:num w:numId="12">
-    <w:abstractNumId w:val="16"/>
+    <w:abstractNumId w:val="17"/>
   </w:num>
   <w:num w:numId="13">
     <w:abstractNumId w:val="2"/>
@@ -9364,10 +9291,68 @@
     <w:abstractNumId w:val="10"/>
   </w:num>
   <w:num w:numId="17">
-    <w:abstractNumId w:val="17"/>
+    <w:abstractNumId w:val="18"/>
   </w:num>
   <w:num w:numId="18">
     <w:abstractNumId w:val="12"/>
+  </w:num>
+  <w:num w:numId="19">
+    <w:abstractNumId w:val="12"/>
+    <w:lvlOverride w:ilvl="0"/>
+    <w:lvlOverride w:ilvl="1">
+      <w:startOverride w:val="1"/>
+    </w:lvlOverride>
+    <w:lvlOverride w:ilvl="2">
+      <w:startOverride w:val="1"/>
+    </w:lvlOverride>
+    <w:lvlOverride w:ilvl="3">
+      <w:startOverride w:val="1"/>
+    </w:lvlOverride>
+    <w:lvlOverride w:ilvl="4">
+      <w:startOverride w:val="1"/>
+    </w:lvlOverride>
+    <w:lvlOverride w:ilvl="5">
+      <w:startOverride w:val="1"/>
+    </w:lvlOverride>
+    <w:lvlOverride w:ilvl="6">
+      <w:startOverride w:val="1"/>
+    </w:lvlOverride>
+    <w:lvlOverride w:ilvl="7">
+      <w:startOverride w:val="1"/>
+    </w:lvlOverride>
+    <w:lvlOverride w:ilvl="8">
+      <w:startOverride w:val="1"/>
+    </w:lvlOverride>
+  </w:num>
+  <w:num w:numId="20">
+    <w:abstractNumId w:val="14"/>
+    <w:lvlOverride w:ilvl="0">
+      <w:startOverride w:val="1"/>
+    </w:lvlOverride>
+    <w:lvlOverride w:ilvl="1">
+      <w:startOverride w:val="1"/>
+    </w:lvlOverride>
+    <w:lvlOverride w:ilvl="2">
+      <w:startOverride w:val="1"/>
+    </w:lvlOverride>
+    <w:lvlOverride w:ilvl="3">
+      <w:startOverride w:val="1"/>
+    </w:lvlOverride>
+    <w:lvlOverride w:ilvl="4">
+      <w:startOverride w:val="1"/>
+    </w:lvlOverride>
+    <w:lvlOverride w:ilvl="5">
+      <w:startOverride w:val="1"/>
+    </w:lvlOverride>
+    <w:lvlOverride w:ilvl="6">
+      <w:startOverride w:val="1"/>
+    </w:lvlOverride>
+    <w:lvlOverride w:ilvl="7">
+      <w:startOverride w:val="1"/>
+    </w:lvlOverride>
+    <w:lvlOverride w:ilvl="8">
+      <w:startOverride w:val="1"/>
+    </w:lvlOverride>
   </w:num>
 </w:numbering>
 </file>

</xml_diff>